<commit_message>
adding all code files
</commit_message>
<xml_diff>
--- a/ai_13/nataliia_kozak/epic_4/report/epic_4_practice_and_labs_report_natalya_kozak.docx
+++ b/ai_13/nataliia_kozak/epic_4/report/epic_4_practice_and_labs_report_natalya_kozak.docx
@@ -540,29 +540,22 @@
           <w:sz w:val="28"/>
           <w:szCs w:val="28"/>
         </w:rPr>
-        <w:t>Студентка групи ШІ-</w:t>
-      </w:r>
-      <w:r>
+        <w:t>Студентка групи ШІ-13</w:t>
+      </w:r>
+    </w:p>
+    <w:p>
+      <w:pPr>
+        <w:jc w:val="right"/>
         <w:rPr>
           <w:sz w:val="28"/>
           <w:szCs w:val="28"/>
         </w:rPr>
-        <w:t>13</w:t>
-      </w:r>
-    </w:p>
-    <w:p>
-      <w:pPr>
-        <w:jc w:val="right"/>
+      </w:pPr>
+      <w:r>
         <w:rPr>
           <w:sz w:val="28"/>
           <w:szCs w:val="28"/>
         </w:rPr>
-      </w:pPr>
-      <w:r>
-        <w:rPr>
-          <w:sz w:val="28"/>
-          <w:szCs w:val="28"/>
-        </w:rPr>
         <w:t>Козак Наталія Володимирівна</w:t>
       </w:r>
     </w:p>
@@ -734,14 +727,7 @@
           <w:rFonts w:ascii="Calibri" w:hAnsi="Calibri" w:cs="Calibri"/>
           <w:color w:val="000000"/>
         </w:rPr>
-        <w:t xml:space="preserve">1.           </w:t>
-      </w:r>
-      <w:r>
-        <w:rPr>
-          <w:rFonts w:ascii="Calibri" w:hAnsi="Calibri" w:cs="Calibri"/>
-          <w:color w:val="000000"/>
-        </w:rPr>
-        <w:t>Класи пам'яті у C++</w:t>
+        <w:t>1.           Класи пам'яті у C++</w:t>
       </w:r>
     </w:p>
     <w:p>
@@ -2521,18 +2507,7 @@
           <w:sz w:val="32"/>
           <w:szCs w:val="32"/>
         </w:rPr>
-        <w:t xml:space="preserve">Завдання №1 </w:t>
-      </w:r>
-      <w:r>
-        <w:rPr>
-          <w:rFonts w:asciiTheme="minorHAnsi" w:hAnsiTheme="minorHAnsi" w:cstheme="minorHAnsi"/>
-          <w:b/>
-          <w:bCs/>
-          <w:color w:val="000000"/>
-          <w:sz w:val="32"/>
-          <w:szCs w:val="32"/>
-        </w:rPr>
-        <w:t xml:space="preserve">VNS </w:t>
+        <w:t xml:space="preserve">Завдання №1 VNS </w:t>
       </w:r>
       <w:proofErr w:type="spellStart"/>
       <w:r>
@@ -2580,54 +2555,32 @@
           <w:sz w:val="32"/>
           <w:szCs w:val="32"/>
         </w:rPr>
-        <w:t xml:space="preserve"> 1-</w:t>
-      </w:r>
-      <w:r>
-        <w:rPr>
-          <w:rFonts w:asciiTheme="minorHAnsi" w:hAnsiTheme="minorHAnsi" w:cstheme="minorHAnsi"/>
-          <w:b/>
-          <w:bCs/>
-          <w:color w:val="000000"/>
-          <w:sz w:val="32"/>
-          <w:szCs w:val="32"/>
-        </w:rPr>
-        <w:t>19</w:t>
-      </w:r>
-    </w:p>
-    <w:p>
-      <w:pPr>
-        <w:pStyle w:val="a7"/>
-        <w:spacing w:before="0" w:beforeAutospacing="0" w:after="0" w:afterAutospacing="0"/>
-        <w:rPr>
-          <w:rFonts w:asciiTheme="minorHAnsi" w:hAnsiTheme="minorHAnsi" w:cstheme="minorHAnsi"/>
-          <w:b/>
-          <w:bCs/>
-          <w:color w:val="000000"/>
-          <w:sz w:val="32"/>
-          <w:szCs w:val="32"/>
-        </w:rPr>
-      </w:pPr>
-      <w:r>
-        <w:rPr>
-          <w:rFonts w:asciiTheme="minorHAnsi" w:hAnsiTheme="minorHAnsi" w:cstheme="minorHAnsi"/>
-          <w:b/>
-          <w:bCs/>
-          <w:color w:val="000000"/>
-          <w:sz w:val="32"/>
-          <w:szCs w:val="32"/>
-        </w:rPr>
-        <w:t xml:space="preserve">Завдання №2 </w:t>
-      </w:r>
-      <w:r>
-        <w:rPr>
-          <w:rFonts w:asciiTheme="minorHAnsi" w:hAnsiTheme="minorHAnsi" w:cstheme="minorHAnsi"/>
-          <w:b/>
-          <w:bCs/>
-          <w:color w:val="000000"/>
-          <w:sz w:val="32"/>
-          <w:szCs w:val="32"/>
-        </w:rPr>
-        <w:t xml:space="preserve">VNS </w:t>
+        <w:t xml:space="preserve"> 1-19</w:t>
+      </w:r>
+    </w:p>
+    <w:p>
+      <w:pPr>
+        <w:pStyle w:val="a7"/>
+        <w:spacing w:before="0" w:beforeAutospacing="0" w:after="0" w:afterAutospacing="0"/>
+        <w:rPr>
+          <w:rFonts w:asciiTheme="minorHAnsi" w:hAnsiTheme="minorHAnsi" w:cstheme="minorHAnsi"/>
+          <w:b/>
+          <w:bCs/>
+          <w:color w:val="000000"/>
+          <w:sz w:val="32"/>
+          <w:szCs w:val="32"/>
+        </w:rPr>
+      </w:pPr>
+      <w:r>
+        <w:rPr>
+          <w:rFonts w:asciiTheme="minorHAnsi" w:hAnsiTheme="minorHAnsi" w:cstheme="minorHAnsi"/>
+          <w:b/>
+          <w:bCs/>
+          <w:color w:val="000000"/>
+          <w:sz w:val="32"/>
+          <w:szCs w:val="32"/>
+        </w:rPr>
+        <w:t xml:space="preserve">Завдання №2 VNS </w:t>
       </w:r>
       <w:proofErr w:type="spellStart"/>
       <w:r>
@@ -2675,18 +2628,7 @@
           <w:sz w:val="32"/>
           <w:szCs w:val="32"/>
         </w:rPr>
-        <w:t xml:space="preserve"> 1-</w:t>
-      </w:r>
-      <w:r>
-        <w:rPr>
-          <w:rFonts w:asciiTheme="minorHAnsi" w:hAnsiTheme="minorHAnsi" w:cstheme="minorHAnsi"/>
-          <w:b/>
-          <w:bCs/>
-          <w:color w:val="000000"/>
-          <w:sz w:val="32"/>
-          <w:szCs w:val="32"/>
-        </w:rPr>
-        <w:t>19</w:t>
+        <w:t xml:space="preserve"> 1-19</w:t>
       </w:r>
     </w:p>
     <w:p>
@@ -2715,18 +2657,7 @@
           <w:sz w:val="32"/>
           <w:szCs w:val="32"/>
         </w:rPr>
-        <w:t xml:space="preserve">Завдання №3 </w:t>
-      </w:r>
-      <w:r>
-        <w:rPr>
-          <w:rFonts w:asciiTheme="minorHAnsi" w:hAnsiTheme="minorHAnsi" w:cstheme="minorHAnsi"/>
-          <w:b/>
-          <w:bCs/>
-          <w:color w:val="000000"/>
-          <w:sz w:val="32"/>
-          <w:szCs w:val="32"/>
-        </w:rPr>
-        <w:t xml:space="preserve">Algotester </w:t>
+        <w:t xml:space="preserve">Завдання №3 Algotester </w:t>
       </w:r>
       <w:proofErr w:type="spellStart"/>
       <w:r>
@@ -2800,18 +2731,7 @@
           <w:sz w:val="32"/>
           <w:szCs w:val="32"/>
         </w:rPr>
-        <w:t xml:space="preserve">Завдання №4 </w:t>
-      </w:r>
-      <w:r>
-        <w:rPr>
-          <w:rFonts w:asciiTheme="minorHAnsi" w:hAnsiTheme="minorHAnsi" w:cstheme="minorHAnsi"/>
-          <w:b/>
-          <w:bCs/>
-          <w:color w:val="000000"/>
-          <w:sz w:val="32"/>
-          <w:szCs w:val="32"/>
-        </w:rPr>
-        <w:t xml:space="preserve">Algotester </w:t>
+        <w:t xml:space="preserve">Завдання №4 Algotester </w:t>
       </w:r>
       <w:proofErr w:type="spellStart"/>
       <w:r>
@@ -2861,6 +2781,7 @@
           <w:color w:val="000000"/>
           <w:sz w:val="32"/>
           <w:szCs w:val="32"/>
+          <w:lang w:val="en-US"/>
         </w:rPr>
       </w:pPr>
       <w:r>
@@ -2947,6 +2868,22 @@
           <w:color w:val="000000"/>
           <w:sz w:val="32"/>
           <w:szCs w:val="32"/>
+          <w:lang w:val="en-US"/>
+        </w:rPr>
+      </w:pPr>
+    </w:p>
+    <w:p>
+      <w:pPr>
+        <w:pStyle w:val="a7"/>
+        <w:spacing w:before="0" w:beforeAutospacing="0" w:after="0" w:afterAutospacing="0"/>
+        <w:rPr>
+          <w:rFonts w:asciiTheme="minorHAnsi" w:hAnsiTheme="minorHAnsi" w:cstheme="minorHAnsi"/>
+          <w:b/>
+          <w:bCs/>
+          <w:color w:val="000000"/>
+          <w:sz w:val="32"/>
+          <w:szCs w:val="32"/>
+          <w:lang w:val="en-US"/>
         </w:rPr>
       </w:pPr>
       <w:r>
@@ -3021,6 +2958,143 @@
         <w:t>Work</w:t>
       </w:r>
       <w:proofErr w:type="spellEnd"/>
+    </w:p>
+    <w:p>
+      <w:pPr>
+        <w:pStyle w:val="a7"/>
+        <w:shd w:val="clear" w:color="auto" w:fill="FFFFFF"/>
+        <w:spacing w:before="0" w:beforeAutospacing="0" w:after="0" w:afterAutospacing="0"/>
+        <w:rPr>
+          <w:rFonts w:asciiTheme="minorHAnsi" w:hAnsiTheme="minorHAnsi" w:cstheme="minorHAnsi"/>
+          <w:color w:val="333333"/>
+          <w:sz w:val="28"/>
+          <w:szCs w:val="28"/>
+        </w:rPr>
+      </w:pPr>
+      <w:r>
+        <w:rPr>
+          <w:rFonts w:asciiTheme="minorHAnsi" w:hAnsiTheme="minorHAnsi" w:cstheme="minorHAnsi"/>
+          <w:color w:val="333333"/>
+          <w:sz w:val="28"/>
+          <w:szCs w:val="28"/>
+        </w:rPr>
+        <w:t>Задано рядок </w:t>
+      </w:r>
+      <w:r>
+        <w:rPr>
+          <w:rStyle w:val="mjx-char"/>
+          <w:rFonts w:asciiTheme="minorHAnsi" w:hAnsiTheme="minorHAnsi" w:cstheme="minorHAnsi"/>
+          <w:color w:val="333333"/>
+          <w:sz w:val="28"/>
+          <w:szCs w:val="28"/>
+          <w:bdr w:val="none" w:sz="0" w:space="0" w:color="auto" w:frame="1"/>
+        </w:rPr>
+        <w:t>s</w:t>
+      </w:r>
+      <w:r>
+        <w:rPr>
+          <w:rFonts w:asciiTheme="minorHAnsi" w:hAnsiTheme="minorHAnsi" w:cstheme="minorHAnsi"/>
+          <w:color w:val="333333"/>
+          <w:sz w:val="28"/>
+          <w:szCs w:val="28"/>
+        </w:rPr>
+        <w:t>. Дозволено переставляти літери рядка </w:t>
+      </w:r>
+      <w:proofErr w:type="spellStart"/>
+      <w:r>
+        <w:rPr>
+          <w:rStyle w:val="mjx-char"/>
+          <w:rFonts w:asciiTheme="minorHAnsi" w:hAnsiTheme="minorHAnsi" w:cstheme="minorHAnsi"/>
+          <w:color w:val="333333"/>
+          <w:sz w:val="28"/>
+          <w:szCs w:val="28"/>
+          <w:bdr w:val="none" w:sz="0" w:space="0" w:color="auto" w:frame="1"/>
+        </w:rPr>
+        <w:t>s</w:t>
+      </w:r>
+      <w:r>
+        <w:rPr>
+          <w:rStyle w:val="mjxassistivemathml"/>
+          <w:rFonts w:asciiTheme="minorHAnsi" w:hAnsiTheme="minorHAnsi" w:cstheme="minorHAnsi"/>
+          <w:color w:val="333333"/>
+          <w:sz w:val="28"/>
+          <w:szCs w:val="28"/>
+          <w:bdr w:val="none" w:sz="0" w:space="0" w:color="auto" w:frame="1"/>
+        </w:rPr>
+        <w:t>s</w:t>
+      </w:r>
+      <w:proofErr w:type="spellEnd"/>
+      <w:r>
+        <w:rPr>
+          <w:rFonts w:asciiTheme="minorHAnsi" w:hAnsiTheme="minorHAnsi" w:cstheme="minorHAnsi"/>
+          <w:color w:val="333333"/>
+          <w:sz w:val="28"/>
+          <w:szCs w:val="28"/>
+        </w:rPr>
+        <w:t> між собою.</w:t>
+      </w:r>
+    </w:p>
+    <w:p>
+      <w:pPr>
+        <w:pStyle w:val="a7"/>
+        <w:shd w:val="clear" w:color="auto" w:fill="FFFFFF"/>
+        <w:spacing w:before="0" w:beforeAutospacing="0" w:after="0" w:afterAutospacing="0"/>
+        <w:rPr>
+          <w:rFonts w:asciiTheme="minorHAnsi" w:hAnsiTheme="minorHAnsi" w:cstheme="minorHAnsi"/>
+          <w:color w:val="333333"/>
+          <w:sz w:val="28"/>
+          <w:szCs w:val="28"/>
+          <w:lang w:val="en-US"/>
+        </w:rPr>
+      </w:pPr>
+      <w:r>
+        <w:rPr>
+          <w:rFonts w:asciiTheme="minorHAnsi" w:hAnsiTheme="minorHAnsi" w:cstheme="minorHAnsi"/>
+          <w:color w:val="333333"/>
+          <w:sz w:val="28"/>
+          <w:szCs w:val="28"/>
+        </w:rPr>
+        <w:t>Чи можна перетворити рядок </w:t>
+      </w:r>
+      <w:r>
+        <w:rPr>
+          <w:rStyle w:val="mjx-char"/>
+          <w:rFonts w:asciiTheme="minorHAnsi" w:hAnsiTheme="minorHAnsi" w:cstheme="minorHAnsi"/>
+          <w:color w:val="333333"/>
+          <w:sz w:val="28"/>
+          <w:szCs w:val="28"/>
+          <w:bdr w:val="none" w:sz="0" w:space="0" w:color="auto" w:frame="1"/>
+        </w:rPr>
+        <w:t>s</w:t>
+      </w:r>
+      <w:r>
+        <w:rPr>
+          <w:rFonts w:asciiTheme="minorHAnsi" w:hAnsiTheme="minorHAnsi" w:cstheme="minorHAnsi"/>
+          <w:color w:val="333333"/>
+          <w:sz w:val="28"/>
+          <w:szCs w:val="28"/>
+        </w:rPr>
+        <w:t> на </w:t>
+      </w:r>
+      <w:r>
+        <w:rPr>
+          <w:rStyle w:val="aa"/>
+          <w:rFonts w:asciiTheme="minorHAnsi" w:hAnsiTheme="minorHAnsi" w:cstheme="minorHAnsi"/>
+          <w:color w:val="333333"/>
+          <w:sz w:val="28"/>
+          <w:szCs w:val="28"/>
+        </w:rPr>
+        <w:t>паліндром</w:t>
+      </w:r>
+      <w:r>
+        <w:rPr>
+          <w:rFonts w:asciiTheme="minorHAnsi" w:hAnsiTheme="minorHAnsi" w:cstheme="minorHAnsi"/>
+          <w:color w:val="333333"/>
+          <w:sz w:val="28"/>
+          <w:szCs w:val="28"/>
+        </w:rPr>
+        <w:t>?</w:t>
+      </w:r>
     </w:p>
     <w:p>
       <w:pPr>
@@ -3093,6 +3167,7 @@
           <w:sz w:val="32"/>
           <w:szCs w:val="32"/>
         </w:rPr>
+        <w:lastRenderedPageBreak/>
         <w:t>???</w:t>
       </w:r>
     </w:p>
@@ -3115,7 +3190,6 @@
           <w:szCs w:val="32"/>
           <w:lang w:eastAsia="uk-UA"/>
         </w:rPr>
-        <w:lastRenderedPageBreak/>
         <w:t xml:space="preserve">3. Код програм </w:t>
       </w:r>
       <w:r>
@@ -4300,7 +4374,7 @@
           <w:color w:val="000000" w:themeColor="text1"/>
           <w:sz w:val="32"/>
           <w:szCs w:val="32"/>
-          <w:lang w:eastAsia="uk-UA"/>
+          <w:lang w:val="en-US" w:eastAsia="uk-UA"/>
         </w:rPr>
       </w:pPr>
       <w:r>
@@ -4321,6 +4395,54 @@
           <w:lang w:eastAsia="uk-UA"/>
         </w:rPr>
         <w:t>Кооперація з командою</w:t>
+      </w:r>
+    </w:p>
+    <w:p>
+      <w:pPr>
+        <w:rPr>
+          <w:lang w:val="en-US"/>
+        </w:rPr>
+      </w:pPr>
+      <w:r>
+        <w:rPr>
+          <w:noProof/>
+          <w:lang w:val="en-US"/>
+        </w:rPr>
+        <w:drawing>
+          <wp:inline distT="0" distB="0" distL="0" distR="0" wp14:anchorId="1BE38E03" wp14:editId="73834351">
+            <wp:extent cx="6120765" cy="3315335"/>
+            <wp:effectExtent l="0" t="0" r="0" b="0"/>
+            <wp:docPr id="1269776620" name="Рисунок 1"/>
+            <wp:cNvGraphicFramePr>
+              <a:graphicFrameLocks xmlns:a="http://schemas.openxmlformats.org/drawingml/2006/main" noChangeAspect="1"/>
+            </wp:cNvGraphicFramePr>
+            <a:graphic xmlns:a="http://schemas.openxmlformats.org/drawingml/2006/main">
+              <a:graphicData uri="http://schemas.openxmlformats.org/drawingml/2006/picture">
+                <pic:pic xmlns:pic="http://schemas.openxmlformats.org/drawingml/2006/picture">
+                  <pic:nvPicPr>
+                    <pic:cNvPr id="1269776620" name=""/>
+                    <pic:cNvPicPr/>
+                  </pic:nvPicPr>
+                  <pic:blipFill>
+                    <a:blip r:embed="rId8"/>
+                    <a:stretch>
+                      <a:fillRect/>
+                    </a:stretch>
+                  </pic:blipFill>
+                  <pic:spPr>
+                    <a:xfrm>
+                      <a:off x="0" y="0"/>
+                      <a:ext cx="6120765" cy="3315335"/>
+                    </a:xfrm>
+                    <a:prstGeom prst="rect">
+                      <a:avLst/>
+                    </a:prstGeom>
+                  </pic:spPr>
+                </pic:pic>
+              </a:graphicData>
+            </a:graphic>
+          </wp:inline>
+        </w:drawing>
       </w:r>
     </w:p>
     <w:p>
@@ -4371,7 +4493,7 @@
                     <pic:cNvPicPr/>
                   </pic:nvPicPr>
                   <pic:blipFill>
-                    <a:blip r:embed="rId8"/>
+                    <a:blip r:embed="rId9"/>
                     <a:stretch>
                       <a:fillRect/>
                     </a:stretch>
@@ -4454,7 +4576,16 @@
           <w:sz w:val="32"/>
           <w:szCs w:val="32"/>
         </w:rPr>
-        <w:t>Під час виконання цієї роботи я засвоїла основні принципи роботи з одновимірними та двовимірними масивами, вказівниками, посиланнями, динамічними масивами, а також зі структурами даних та вкладеними структурами. Я навчилася використовувати масиви та вказівники для ефективного доступу до пам’яті, а також зрозуміла, як статичне і динамічне виділення пам'яті допомагають управляти ресурсами програми.</w:t>
+        <w:t xml:space="preserve">Під час виконання цієї роботи я засвоїла основні принципи роботи з одновимірними та двовимірними масивами, вказівниками, </w:t>
+      </w:r>
+      <w:r>
+        <w:rPr>
+          <w:rFonts w:asciiTheme="minorHAnsi" w:hAnsiTheme="minorHAnsi" w:cstheme="minorHAnsi"/>
+          <w:sz w:val="32"/>
+          <w:szCs w:val="32"/>
+        </w:rPr>
+        <w:lastRenderedPageBreak/>
+        <w:t>посиланнями, динамічними масивами, а також зі структурами даних та вкладеними структурами. Я навчилася використовувати масиви та вказівники для ефективного доступу до пам’яті, а також зрозуміла, як статичне і динамічне виділення пам'яті допомагають управляти ресурсами програми.</w:t>
       </w:r>
     </w:p>
     <w:p>
@@ -4492,7 +4623,7 @@
       </w:pPr>
     </w:p>
     <w:sectPr>
-      <w:footerReference w:type="default" r:id="rId9"/>
+      <w:footerReference w:type="default" r:id="rId10"/>
       <w:pgSz w:w="11906" w:h="16838"/>
       <w:pgMar w:top="850" w:right="850" w:bottom="850" w:left="1417" w:header="708" w:footer="708" w:gutter="0"/>
       <w:cols w:space="720"/>
@@ -7315,6 +7446,27 @@
       <w:color w:val="4472C4" w:themeColor="accent1"/>
     </w:rPr>
   </w:style>
+  <w:style w:type="character" w:customStyle="1" w:styleId="mjx-char">
+    <w:name w:val="mjx-char"/>
+    <w:basedOn w:val="a0"/>
+    <w:rsid w:val="00664111"/>
+  </w:style>
+  <w:style w:type="character" w:customStyle="1" w:styleId="mjxassistivemathml">
+    <w:name w:val="mjx_assistive_mathml"/>
+    <w:basedOn w:val="a0"/>
+    <w:rsid w:val="00664111"/>
+  </w:style>
+  <w:style w:type="character" w:styleId="aa">
+    <w:name w:val="Emphasis"/>
+    <w:basedOn w:val="a0"/>
+    <w:uiPriority w:val="20"/>
+    <w:qFormat/>
+    <w:rsid w:val="00664111"/>
+    <w:rPr>
+      <w:i/>
+      <w:iCs/>
+    </w:rPr>
+  </w:style>
 </w:styles>
 </file>
 

</xml_diff>